<commit_message>
adding note about informed consent form
</commit_message>
<xml_diff>
--- a/personalInformaticsIRB.docx
+++ b/personalInformaticsIRB.docx
@@ -371,500 +371,542 @@
         </w:rPr>
         <w:tab/>
       </w:r>
+      <w:r>
+        <w:rPr>
+          <w:rFonts w:ascii="Book Antiqua" w:hAnsi="Book Antiqua"/>
+        </w:rPr>
+        <w:t>There has been a growing movement of personal informatics, where communities of people are engaging in self-tracking primarily with the aid of technology. Recent papers have identified how people do self-tracking, what they track, and why they do it. The findings from those interviews have emphasized that people generally do descriptive analyses; they believe that self-experimentation is highly important, yet many self-trackers do not have the capability to perform analyses or conduct rigorous experiments. The question we seek to answer is “what happens when people are in fact able to run experiments and perform analyses by being offered a structured lesson in experimental design and who have the background for developing their own analyses and visualizations"?</w:t>
+      </w:r>
+    </w:p>
+    <w:p>
+      <w:pPr>
+        <w:ind w:left="1080" w:hanging="360"/>
+        <w:rPr>
+          <w:rFonts w:ascii="Book Antiqua" w:hAnsi="Book Antiqua"/>
+        </w:rPr>
+      </w:pPr>
+    </w:p>
+    <w:p>
+      <w:pPr>
+        <w:ind w:left="1080" w:hanging="360"/>
+        <w:rPr>
+          <w:rFonts w:ascii="Book Antiqua" w:hAnsi="Book Antiqua"/>
+        </w:rPr>
+      </w:pPr>
+      <w:r>
+        <w:rPr>
+          <w:rFonts w:ascii="Book Antiqua" w:hAnsi="Book Antiqua"/>
+        </w:rPr>
+        <w:t>Purpose</w:t>
+      </w:r>
+    </w:p>
+    <w:p>
+      <w:pPr>
+        <w:ind w:left="1080" w:hanging="360"/>
+        <w:rPr>
+          <w:rFonts w:ascii="Book Antiqua" w:hAnsi="Book Antiqua"/>
+        </w:rPr>
+      </w:pPr>
+      <w:r>
+        <w:rPr>
+          <w:rFonts w:ascii="Book Antiqua" w:hAnsi="Book Antiqua"/>
+        </w:rPr>
+        <w:tab/>
+        <w:t xml:space="preserve">We want to analyze the anonymized data from all of the reports and analyze the overall findings. We will look at what kind of analysis students performed, which variables they tracked and the reasons behind choosing those variables, what kind of experiments they designed to track their variables, and what they used to track their variables. </w:t>
+      </w:r>
+    </w:p>
+    <w:p>
+      <w:pPr>
+        <w:ind w:left="1080" w:hanging="360"/>
+        <w:rPr>
+          <w:rFonts w:ascii="Book Antiqua" w:hAnsi="Book Antiqua"/>
+        </w:rPr>
+      </w:pPr>
+    </w:p>
+    <w:p>
+      <w:pPr>
+        <w:ind w:left="1080" w:hanging="360"/>
+        <w:rPr>
+          <w:rFonts w:ascii="Book Antiqua" w:hAnsi="Book Antiqua"/>
+        </w:rPr>
+      </w:pPr>
+      <w:r>
+        <w:rPr>
+          <w:rFonts w:ascii="Book Antiqua" w:hAnsi="Book Antiqua"/>
+        </w:rPr>
+        <w:lastRenderedPageBreak/>
+        <w:t>Procedure</w:t>
+      </w:r>
+    </w:p>
+    <w:p>
+      <w:pPr>
+        <w:ind w:left="1080" w:hanging="360"/>
+        <w:rPr>
+          <w:rFonts w:ascii="Book Antiqua" w:hAnsi="Book Antiqua"/>
+        </w:rPr>
+      </w:pPr>
+      <w:r>
+        <w:rPr>
+          <w:rFonts w:ascii="Book Antiqua" w:hAnsi="Book Antiqua"/>
+        </w:rPr>
+        <w:tab/>
+        <w:t xml:space="preserve">One of the assignments in the CSCI2300 class asked each student enrolled in the class to track two variables of their choice about themselves for a month. Then, they analyzed the data themselves, drew conclusions and created visualizations based on their findings. </w:t>
+      </w:r>
+      <w:r>
+        <w:rPr>
+          <w:rFonts w:ascii="Book Antiqua" w:hAnsi="Book Antiqua"/>
+        </w:rPr>
+        <w:t>Each of the students wrote a report about their personal informatics experiment.</w:t>
+      </w:r>
+    </w:p>
+    <w:p>
+      <w:pPr>
+        <w:ind w:left="1080" w:hanging="360"/>
+        <w:rPr>
+          <w:rFonts w:ascii="Book Antiqua" w:hAnsi="Book Antiqua"/>
+        </w:rPr>
+      </w:pPr>
+    </w:p>
+    <w:p>
+      <w:pPr>
+        <w:ind w:left="1080" w:hanging="360"/>
+        <w:rPr>
+          <w:rFonts w:ascii="Book Antiqua" w:hAnsi="Book Antiqua"/>
+        </w:rPr>
+      </w:pPr>
+      <w:r>
+        <w:rPr>
+          <w:rFonts w:ascii="Book Antiqua" w:hAnsi="Book Antiqua"/>
+        </w:rPr>
+        <w:tab/>
+        <w:t>Next,</w:t>
+      </w:r>
+      <w:r>
+        <w:rPr>
+          <w:rFonts w:ascii="Book Antiqua" w:hAnsi="Book Antiqua"/>
+        </w:rPr>
+        <w:t xml:space="preserve"> </w:t>
+      </w:r>
+      <w:r>
+        <w:rPr>
+          <w:rFonts w:ascii="Book Antiqua" w:hAnsi="Book Antiqua"/>
+        </w:rPr>
+        <w:t>after the grades for the course are submitted, we will ask each of the students in the class to sign an informed consent form</w:t>
+      </w:r>
+      <w:r>
+        <w:rPr>
+          <w:rFonts w:ascii="Book Antiqua" w:hAnsi="Book Antiqua"/>
+        </w:rPr>
+        <w:t xml:space="preserve"> (Appendix A)</w:t>
+      </w:r>
+      <w:r>
+        <w:rPr>
+          <w:rFonts w:ascii="Book Antiqua" w:hAnsi="Book Antiqua"/>
+        </w:rPr>
+        <w:t xml:space="preserve">. With that form we will ask for their permission to use their data and reports for further analysis (anonymously). After that, </w:t>
+      </w:r>
+      <w:r>
+        <w:rPr>
+          <w:rFonts w:ascii="Book Antiqua" w:hAnsi="Book Antiqua"/>
+        </w:rPr>
+        <w:t>we will go through all the reports</w:t>
+      </w:r>
+      <w:r>
+        <w:rPr>
+          <w:rFonts w:ascii="Book Antiqua" w:hAnsi="Book Antiqua"/>
+        </w:rPr>
+        <w:t xml:space="preserve"> that participants signed informed consent forms for</w:t>
+      </w:r>
+      <w:r>
+        <w:rPr>
+          <w:rFonts w:ascii="Book Antiqua" w:hAnsi="Book Antiqua"/>
+        </w:rPr>
+        <w:t xml:space="preserve"> (anonymously) and </w:t>
+      </w:r>
+      <w:r>
+        <w:rPr>
+          <w:rFonts w:ascii="Book Antiqua" w:hAnsi="Book Antiqua"/>
+        </w:rPr>
+        <w:t xml:space="preserve">present our findings based on the questions posed in the Purpose section above. </w:t>
+      </w:r>
+    </w:p>
+    <w:p>
+      <w:pPr>
+        <w:ind w:left="1080" w:hanging="360"/>
+        <w:rPr>
+          <w:rFonts w:ascii="Book Antiqua" w:hAnsi="Book Antiqua"/>
+        </w:rPr>
+      </w:pPr>
+    </w:p>
+    <w:p>
+      <w:pPr>
+        <w:ind w:left="1080" w:hanging="360"/>
+        <w:rPr>
+          <w:rFonts w:ascii="Book Antiqua" w:hAnsi="Book Antiqua"/>
+        </w:rPr>
+      </w:pPr>
+      <w:r>
+        <w:rPr>
+          <w:rFonts w:ascii="Book Antiqua" w:hAnsi="Book Antiqua"/>
+        </w:rPr>
+        <w:t>Participant population</w:t>
+      </w:r>
+    </w:p>
+    <w:p>
+      <w:pPr>
+        <w:ind w:left="1080" w:hanging="360"/>
+        <w:rPr>
+          <w:rFonts w:ascii="Book Antiqua" w:hAnsi="Book Antiqua"/>
+        </w:rPr>
+      </w:pPr>
+      <w:r>
+        <w:rPr>
+          <w:rFonts w:ascii="Book Antiqua" w:hAnsi="Book Antiqua"/>
+        </w:rPr>
+        <w:tab/>
+        <w:t xml:space="preserve">The participants were 21 students from Brown (both graduate and undergraduate students). They were all enrolled in CSCI2300 and collected the data for this study voluntarily as a class assignment. </w:t>
+      </w:r>
+    </w:p>
+    <w:p>
+      <w:pPr>
+        <w:ind w:left="1080" w:hanging="360"/>
+        <w:rPr>
+          <w:rFonts w:ascii="Book Antiqua" w:hAnsi="Book Antiqua"/>
+        </w:rPr>
+      </w:pPr>
+    </w:p>
+    <w:p>
+      <w:pPr>
+        <w:ind w:left="1080" w:hanging="360"/>
+        <w:rPr>
+          <w:rFonts w:ascii="Book Antiqua" w:hAnsi="Book Antiqua"/>
+        </w:rPr>
+      </w:pPr>
+      <w:r>
+        <w:rPr>
+          <w:rFonts w:ascii="Book Antiqua" w:hAnsi="Book Antiqua"/>
+        </w:rPr>
+        <w:t>Recruitment procedure</w:t>
+      </w:r>
+    </w:p>
+    <w:p>
+      <w:pPr>
+        <w:ind w:left="1080" w:hanging="360"/>
+        <w:rPr>
+          <w:rFonts w:ascii="Book Antiqua" w:hAnsi="Book Antiqua"/>
+        </w:rPr>
+      </w:pPr>
+      <w:r>
+        <w:rPr>
+          <w:rFonts w:ascii="Book Antiqua" w:hAnsi="Book Antiqua"/>
+        </w:rPr>
+        <w:tab/>
+        <w:t xml:space="preserve">The participants in this study were the 21 students in the CSCI2300 class. There was not special recruitment involved. We will not be working with them at all, only with the already existing data they collected. </w:t>
+      </w:r>
+    </w:p>
+    <w:p>
+      <w:pPr>
+        <w:ind w:left="1080" w:hanging="360"/>
+        <w:rPr>
+          <w:rFonts w:ascii="Book Antiqua" w:hAnsi="Book Antiqua"/>
+        </w:rPr>
+      </w:pPr>
+      <w:r>
+        <w:rPr>
+          <w:rFonts w:ascii="Book Antiqua" w:hAnsi="Book Antiqua"/>
+        </w:rPr>
+        <w:t xml:space="preserve"> </w:t>
+      </w:r>
+    </w:p>
+    <w:p>
+      <w:pPr>
+        <w:ind w:left="1080" w:hanging="360"/>
+        <w:rPr>
+          <w:rFonts w:ascii="Book Antiqua" w:hAnsi="Book Antiqua"/>
+        </w:rPr>
+      </w:pPr>
+      <w:r>
+        <w:rPr>
+          <w:rFonts w:ascii="Book Antiqua" w:hAnsi="Book Antiqua"/>
+        </w:rPr>
+        <w:t>Confidentiality</w:t>
+      </w:r>
+    </w:p>
+    <w:p>
+      <w:pPr>
+        <w:ind w:left="1080" w:hanging="360"/>
+        <w:rPr>
+          <w:rFonts w:ascii="Book Antiqua" w:hAnsi="Book Antiqua"/>
+        </w:rPr>
+      </w:pPr>
+      <w:r>
+        <w:rPr>
+          <w:rFonts w:ascii="Book Antiqua" w:hAnsi="Book Antiqua"/>
+        </w:rPr>
+        <w:tab/>
+        <w:t>Each student submitted one report with all of his or her information</w:t>
+      </w:r>
+      <w:r>
+        <w:rPr>
+          <w:rFonts w:ascii="Book Antiqua" w:hAnsi="Book Antiqua"/>
+        </w:rPr>
+        <w:t xml:space="preserve"> for the class assignment</w:t>
+      </w:r>
+      <w:r>
+        <w:rPr>
+          <w:rFonts w:ascii="Book Antiqua" w:hAnsi="Book Antiqua"/>
+        </w:rPr>
+        <w:t xml:space="preserve">. We will </w:t>
+      </w:r>
+      <w:r>
+        <w:rPr>
+          <w:rFonts w:ascii="Book Antiqua" w:hAnsi="Book Antiqua"/>
+        </w:rPr>
+        <w:t>anonymize</w:t>
+      </w:r>
+      <w:r>
+        <w:rPr>
+          <w:rFonts w:ascii="Book Antiqua" w:hAnsi="Book Antiqua"/>
+        </w:rPr>
+        <w:t xml:space="preserve"> the reports for the purposes of this project</w:t>
+      </w:r>
+      <w:r>
+        <w:rPr>
+          <w:rFonts w:ascii="Book Antiqua" w:hAnsi="Book Antiqua"/>
+        </w:rPr>
+        <w:t xml:space="preserve"> by deleting their names from the report before analysis</w:t>
+      </w:r>
+      <w:r>
+        <w:rPr>
+          <w:rFonts w:ascii="Book Antiqua" w:hAnsi="Book Antiqua"/>
+        </w:rPr>
+        <w:t xml:space="preserve"> and only report our findings anonymously. </w:t>
+      </w:r>
+    </w:p>
+    <w:p>
+      <w:pPr>
+        <w:ind w:left="1080" w:hanging="360"/>
+        <w:rPr>
+          <w:rFonts w:ascii="Book Antiqua" w:hAnsi="Book Antiqua"/>
+        </w:rPr>
+      </w:pPr>
+    </w:p>
+    <w:p>
+      <w:pPr>
+        <w:ind w:left="360" w:hanging="360"/>
+        <w:rPr>
+          <w:rFonts w:ascii="Book Antiqua" w:hAnsi="Book Antiqua"/>
+          <w:i/>
+        </w:rPr>
+      </w:pPr>
+      <w:r>
+        <w:rPr>
+          <w:rFonts w:ascii="Book Antiqua" w:hAnsi="Book Antiqua"/>
+          <w:i/>
+        </w:rPr>
+        <w:t xml:space="preserve">D.   </w:t>
+      </w:r>
+      <w:r>
+        <w:rPr>
+          <w:rFonts w:ascii="Book Antiqua" w:hAnsi="Book Antiqua"/>
+          <w:i/>
+        </w:rPr>
+        <w:t>Describe the possible risks to participants (including how the pro</w:t>
+      </w:r>
+      <w:r>
+        <w:rPr>
+          <w:rFonts w:ascii="Book Antiqua" w:hAnsi="Book Antiqua"/>
+          <w:i/>
+        </w:rPr>
+        <w:t xml:space="preserve">ject is designed to minimize </w:t>
+      </w:r>
+      <w:r>
+        <w:rPr>
+          <w:rFonts w:ascii="Book Antiqua" w:hAnsi="Book Antiqua"/>
+          <w:i/>
+        </w:rPr>
+        <w:tab/>
+      </w:r>
+      <w:r>
+        <w:rPr>
+          <w:rFonts w:ascii="Book Antiqua" w:hAnsi="Book Antiqua"/>
+          <w:i/>
+        </w:rPr>
+        <w:t>those risks) and describe anticipated benefits (if any) to participants or to the body of science.</w:t>
+      </w:r>
+    </w:p>
+    <w:p>
+      <w:pPr>
+        <w:ind w:left="1080" w:hanging="360"/>
+        <w:rPr>
+          <w:rFonts w:ascii="Book Antiqua" w:hAnsi="Book Antiqua"/>
+        </w:rPr>
+      </w:pPr>
+      <w:r>
+        <w:rPr>
+          <w:rFonts w:ascii="Book Antiqua" w:hAnsi="Book Antiqua"/>
+        </w:rPr>
+        <w:tab/>
+      </w:r>
+      <w:r>
+        <w:rPr>
+          <w:rFonts w:ascii="Book Antiqua" w:hAnsi="Book Antiqua"/>
+        </w:rPr>
+        <w:tab/>
+      </w:r>
+    </w:p>
+    <w:p>
+      <w:pPr>
+        <w:ind w:left="360" w:firstLine="540"/>
+        <w:rPr>
+          <w:rFonts w:ascii="Book Antiqua" w:hAnsi="Book Antiqua"/>
+        </w:rPr>
+      </w:pPr>
+      <w:r>
+        <w:rPr>
+          <w:rFonts w:ascii="Book Antiqua" w:hAnsi="Book Antiqua"/>
+        </w:rPr>
+        <w:t>There are no possible risks to participants. We are only using their data as secondary data. All the data wil</w:t>
+      </w:r>
+      <w:r>
+        <w:rPr>
+          <w:rFonts w:ascii="Book Antiqua" w:hAnsi="Book Antiqua"/>
+        </w:rPr>
+        <w:t>l be anonymiz</w:t>
+      </w:r>
+      <w:r>
+        <w:rPr>
+          <w:rFonts w:ascii="Book Antiqua" w:hAnsi="Book Antiqua"/>
+        </w:rPr>
+        <w:t xml:space="preserve">ed before analysis. </w:t>
+      </w:r>
+      <w:r>
+        <w:rPr>
+          <w:rFonts w:ascii="Book Antiqua" w:hAnsi="Book Antiqua"/>
+        </w:rPr>
+        <w:t xml:space="preserve">The findings from this research project </w:t>
+      </w:r>
+      <w:r>
+        <w:rPr>
+          <w:rFonts w:ascii="Book Antiqua" w:hAnsi="Book Antiqua"/>
+        </w:rPr>
+        <w:t>will be published in a research paper</w:t>
+      </w:r>
+      <w:r>
+        <w:rPr>
+          <w:rFonts w:ascii="Book Antiqua" w:hAnsi="Book Antiqua"/>
+        </w:rPr>
+        <w:t xml:space="preserve"> and </w:t>
+      </w:r>
+      <w:r>
+        <w:rPr>
+          <w:rFonts w:ascii="Book Antiqua" w:hAnsi="Book Antiqua"/>
+        </w:rPr>
+        <w:t xml:space="preserve">will benefit future researchers in the personal informatics field. </w:t>
+      </w:r>
+    </w:p>
+    <w:p>
+      <w:pPr>
+        <w:ind w:left="360" w:firstLine="540"/>
+        <w:rPr>
+          <w:rFonts w:ascii="Book Antiqua" w:hAnsi="Book Antiqua"/>
+        </w:rPr>
+      </w:pPr>
+      <w:r>
+        <w:rPr>
+          <w:rFonts w:ascii="Book Antiqua" w:hAnsi="Book Antiqua"/>
+        </w:rPr>
+        <w:tab/>
+      </w:r>
+      <w:r>
+        <w:rPr>
+          <w:rFonts w:ascii="Book Antiqua" w:hAnsi="Book Antiqua"/>
+        </w:rPr>
+        <w:tab/>
+      </w:r>
+      <w:r>
+        <w:rPr>
+          <w:rFonts w:ascii="Book Antiqua" w:hAnsi="Book Antiqua"/>
+        </w:rPr>
+        <w:tab/>
+      </w:r>
+      <w:r>
+        <w:rPr>
+          <w:rFonts w:ascii="Book Antiqua" w:hAnsi="Book Antiqua"/>
+        </w:rPr>
+        <w:tab/>
+      </w:r>
+      <w:r>
+        <w:rPr>
+          <w:rFonts w:ascii="Book Antiqua" w:hAnsi="Book Antiqua"/>
+        </w:rPr>
+        <w:tab/>
+      </w:r>
+    </w:p>
+    <w:p>
+      <w:pPr>
+        <w:ind w:left="360" w:hanging="360"/>
+        <w:rPr>
+          <w:rFonts w:ascii="Book Antiqua" w:hAnsi="Book Antiqua"/>
+          <w:i/>
+        </w:rPr>
+      </w:pPr>
+      <w:r>
+        <w:rPr>
+          <w:rFonts w:ascii="Book Antiqua" w:hAnsi="Book Antiqua"/>
+          <w:i/>
+        </w:rPr>
+        <w:t xml:space="preserve">E.    </w:t>
+      </w:r>
+      <w:r>
+        <w:rPr>
+          <w:rFonts w:ascii="Book Antiqua" w:hAnsi="Book Antiqua"/>
+          <w:i/>
+        </w:rPr>
+        <w:t>Describe the methods to be used in securing the informed consent (or, when involving minors, assent) of the participants.  If an informed consent (or assent) form is to be used, attach it.  If consent (assent) is conducted verbally, attach a written copy of the script.  (See the next page for the basic elements of informed consent.)</w:t>
+      </w:r>
+    </w:p>
+    <w:p>
+      <w:pPr>
+        <w:ind w:left="360" w:firstLine="540"/>
+        <w:rPr>
+          <w:rFonts w:ascii="Book Antiqua" w:hAnsi="Book Antiqua"/>
+          <w:i/>
+        </w:rPr>
+      </w:pPr>
+    </w:p>
+    <w:p>
+      <w:pPr>
+        <w:ind w:left="360" w:firstLine="540"/>
+        <w:rPr>
+          <w:rFonts w:ascii="Book Antiqua" w:hAnsi="Book Antiqua"/>
+        </w:rPr>
+      </w:pPr>
+      <w:r>
+        <w:rPr>
+          <w:rFonts w:ascii="Book Antiqua" w:hAnsi="Book Antiqua"/>
+        </w:rPr>
+        <w:t xml:space="preserve">Students performed their personal informatics assignment on themselves without a consent form. Later, for the purposes of this study, we will use an informed consent form to acquire their consent to use their data anonymously for the purposes of the further data analysis. </w:t>
+      </w:r>
+      <w:r>
+        <w:rPr>
+          <w:rFonts w:ascii="Book Antiqua" w:hAnsi="Book Antiqua"/>
+        </w:rPr>
+        <w:t>See attached consent form</w:t>
+      </w:r>
+      <w:r>
+        <w:rPr>
+          <w:rFonts w:ascii="Book Antiqua" w:hAnsi="Book Antiqua"/>
+        </w:rPr>
+        <w:t xml:space="preserve"> (Appendix A)</w:t>
+      </w:r>
       <w:bookmarkStart w:id="0" w:name="_GoBack"/>
       <w:bookmarkEnd w:id="0"/>
       <w:r>
         <w:rPr>
           <w:rFonts w:ascii="Book Antiqua" w:hAnsi="Book Antiqua"/>
         </w:rPr>
-        <w:t>There has been a growing movement of personal informatics, where communities of people are engaging in self-tracking primarily with the aid of technology. Recent papers have identified how people do self-tracking, what they track, and why they do it. The findings from those interviews have emphasized that people generally do descriptive analyses; they believe that self-experimentation is highly important, yet many self-trackers do not have the capability to perform analyses or conduct rigorous experiments. The question we seek to answer is “what happens when people are in fact able to run experiments and perform analyses by being offered a structured lesson in experimental design and who have the background for developing their own analyses and visualizations"?</w:t>
-      </w:r>
-    </w:p>
-    <w:p>
-      <w:pPr>
-        <w:ind w:left="1080" w:hanging="360"/>
-        <w:rPr>
-          <w:rFonts w:ascii="Book Antiqua" w:hAnsi="Book Antiqua"/>
-        </w:rPr>
-      </w:pPr>
-    </w:p>
-    <w:p>
-      <w:pPr>
-        <w:ind w:left="1080" w:hanging="360"/>
-        <w:rPr>
-          <w:rFonts w:ascii="Book Antiqua" w:hAnsi="Book Antiqua"/>
-        </w:rPr>
-      </w:pPr>
-      <w:r>
-        <w:rPr>
-          <w:rFonts w:ascii="Book Antiqua" w:hAnsi="Book Antiqua"/>
-        </w:rPr>
-        <w:t>Purpose</w:t>
-      </w:r>
-    </w:p>
-    <w:p>
-      <w:pPr>
-        <w:ind w:left="1080" w:hanging="360"/>
-        <w:rPr>
-          <w:rFonts w:ascii="Book Antiqua" w:hAnsi="Book Antiqua"/>
-        </w:rPr>
-      </w:pPr>
-      <w:r>
-        <w:rPr>
-          <w:rFonts w:ascii="Book Antiqua" w:hAnsi="Book Antiqua"/>
-        </w:rPr>
-        <w:tab/>
-        <w:t>W</w:t>
-      </w:r>
-      <w:r>
-        <w:rPr>
-          <w:rFonts w:ascii="Book Antiqua" w:hAnsi="Book Antiqua"/>
-        </w:rPr>
-        <w:t xml:space="preserve">e want to analyze the anonymized data from all of the reports and analyze the overall findings. We will look at what kind of analysis students performed, which variables they tracked and the reasons behind choosing those variables, what kind of experiments they designed to track their variables, and what they used to track their variables. </w:t>
-      </w:r>
-    </w:p>
-    <w:p>
-      <w:pPr>
-        <w:ind w:left="1080" w:hanging="360"/>
-        <w:rPr>
-          <w:rFonts w:ascii="Book Antiqua" w:hAnsi="Book Antiqua"/>
-        </w:rPr>
-      </w:pPr>
-    </w:p>
-    <w:p>
-      <w:pPr>
-        <w:ind w:left="1080" w:hanging="360"/>
-        <w:rPr>
-          <w:rFonts w:ascii="Book Antiqua" w:hAnsi="Book Antiqua"/>
-        </w:rPr>
-      </w:pPr>
-      <w:r>
-        <w:rPr>
-          <w:rFonts w:ascii="Book Antiqua" w:hAnsi="Book Antiqua"/>
-        </w:rPr>
-        <w:lastRenderedPageBreak/>
-        <w:t>Procedure</w:t>
-      </w:r>
-    </w:p>
-    <w:p>
-      <w:pPr>
-        <w:ind w:left="1080" w:hanging="360"/>
-        <w:rPr>
-          <w:rFonts w:ascii="Book Antiqua" w:hAnsi="Book Antiqua"/>
-        </w:rPr>
-      </w:pPr>
-      <w:r>
-        <w:rPr>
-          <w:rFonts w:ascii="Book Antiqua" w:hAnsi="Book Antiqua"/>
-        </w:rPr>
-        <w:tab/>
-        <w:t xml:space="preserve">One of the assignments in the CSCI2300 class asked each student enrolled in the class to track two variables of their choice about themselves for a month. Then, they analyzed the data themselves, drew conclusions and created visualizations based on their findings. </w:t>
-      </w:r>
-      <w:r>
-        <w:rPr>
-          <w:rFonts w:ascii="Book Antiqua" w:hAnsi="Book Antiqua"/>
-        </w:rPr>
-        <w:t>Each of the students wrote a report about their personal informatics experiment.</w:t>
-      </w:r>
-    </w:p>
-    <w:p>
-      <w:pPr>
-        <w:ind w:left="1080" w:hanging="360"/>
-        <w:rPr>
-          <w:rFonts w:ascii="Book Antiqua" w:hAnsi="Book Antiqua"/>
-        </w:rPr>
-      </w:pPr>
-    </w:p>
-    <w:p>
-      <w:pPr>
-        <w:ind w:left="1080" w:hanging="360"/>
-        <w:rPr>
-          <w:rFonts w:ascii="Book Antiqua" w:hAnsi="Book Antiqua"/>
-        </w:rPr>
-      </w:pPr>
-      <w:r>
-        <w:rPr>
-          <w:rFonts w:ascii="Book Antiqua" w:hAnsi="Book Antiqua"/>
-        </w:rPr>
-        <w:tab/>
-        <w:t>Now</w:t>
-      </w:r>
-      <w:r>
-        <w:rPr>
-          <w:rFonts w:ascii="Book Antiqua" w:hAnsi="Book Antiqua"/>
-        </w:rPr>
-        <w:t xml:space="preserve"> we will go through all the reports (anonymously) and </w:t>
-      </w:r>
-      <w:r>
-        <w:rPr>
-          <w:rFonts w:ascii="Book Antiqua" w:hAnsi="Book Antiqua"/>
-        </w:rPr>
-        <w:t xml:space="preserve">present our findings based on the questions posed in the Purpose section above. </w:t>
-      </w:r>
-    </w:p>
-    <w:p>
-      <w:pPr>
-        <w:ind w:left="1080" w:hanging="360"/>
-        <w:rPr>
-          <w:rFonts w:ascii="Book Antiqua" w:hAnsi="Book Antiqua"/>
-        </w:rPr>
-      </w:pPr>
-    </w:p>
-    <w:p>
-      <w:pPr>
-        <w:ind w:left="1080" w:hanging="360"/>
-        <w:rPr>
-          <w:rFonts w:ascii="Book Antiqua" w:hAnsi="Book Antiqua"/>
-        </w:rPr>
-      </w:pPr>
-      <w:r>
-        <w:rPr>
-          <w:rFonts w:ascii="Book Antiqua" w:hAnsi="Book Antiqua"/>
-        </w:rPr>
-        <w:t>Participant population</w:t>
-      </w:r>
-    </w:p>
-    <w:p>
-      <w:pPr>
-        <w:ind w:left="1080" w:hanging="360"/>
-        <w:rPr>
-          <w:rFonts w:ascii="Book Antiqua" w:hAnsi="Book Antiqua"/>
-        </w:rPr>
-      </w:pPr>
-      <w:r>
-        <w:rPr>
-          <w:rFonts w:ascii="Book Antiqua" w:hAnsi="Book Antiqua"/>
-        </w:rPr>
-        <w:tab/>
-        <w:t xml:space="preserve">The participants were 21 students from Brown (both graduate and undergraduate students). They were all enrolled in CSCI2300 and collected the data for this study voluntarily as a class assignment. </w:t>
-      </w:r>
-    </w:p>
-    <w:p>
-      <w:pPr>
-        <w:ind w:left="1080" w:hanging="360"/>
-        <w:rPr>
-          <w:rFonts w:ascii="Book Antiqua" w:hAnsi="Book Antiqua"/>
-        </w:rPr>
-      </w:pPr>
-    </w:p>
-    <w:p>
-      <w:pPr>
-        <w:ind w:left="1080" w:hanging="360"/>
-        <w:rPr>
-          <w:rFonts w:ascii="Book Antiqua" w:hAnsi="Book Antiqua"/>
-        </w:rPr>
-      </w:pPr>
-      <w:r>
-        <w:rPr>
-          <w:rFonts w:ascii="Book Antiqua" w:hAnsi="Book Antiqua"/>
-        </w:rPr>
-        <w:t>Recruitment procedure</w:t>
-      </w:r>
-    </w:p>
-    <w:p>
-      <w:pPr>
-        <w:ind w:left="1080" w:hanging="360"/>
-        <w:rPr>
-          <w:rFonts w:ascii="Book Antiqua" w:hAnsi="Book Antiqua"/>
-        </w:rPr>
-      </w:pPr>
-      <w:r>
-        <w:rPr>
-          <w:rFonts w:ascii="Book Antiqua" w:hAnsi="Book Antiqua"/>
-        </w:rPr>
-        <w:tab/>
-        <w:t xml:space="preserve">The participants in this study were the 21 students in the CSCI2300 class. There was not special recruitment involved. We will not be working with them at all, only with the already existing data they collected. </w:t>
-      </w:r>
-    </w:p>
-    <w:p>
-      <w:pPr>
-        <w:ind w:left="1080" w:hanging="360"/>
-        <w:rPr>
-          <w:rFonts w:ascii="Book Antiqua" w:hAnsi="Book Antiqua"/>
-        </w:rPr>
-      </w:pPr>
-      <w:r>
-        <w:rPr>
-          <w:rFonts w:ascii="Book Antiqua" w:hAnsi="Book Antiqua"/>
-        </w:rPr>
-        <w:t xml:space="preserve"> </w:t>
-      </w:r>
-    </w:p>
-    <w:p>
-      <w:pPr>
-        <w:ind w:left="1080" w:hanging="360"/>
-        <w:rPr>
-          <w:rFonts w:ascii="Book Antiqua" w:hAnsi="Book Antiqua"/>
-        </w:rPr>
-      </w:pPr>
-      <w:r>
-        <w:rPr>
-          <w:rFonts w:ascii="Book Antiqua" w:hAnsi="Book Antiqua"/>
-        </w:rPr>
-        <w:t>Confidentiality</w:t>
-      </w:r>
-    </w:p>
-    <w:p>
-      <w:pPr>
-        <w:ind w:left="1080" w:hanging="360"/>
-        <w:rPr>
-          <w:rFonts w:ascii="Book Antiqua" w:hAnsi="Book Antiqua"/>
-        </w:rPr>
-      </w:pPr>
-      <w:r>
-        <w:rPr>
-          <w:rFonts w:ascii="Book Antiqua" w:hAnsi="Book Antiqua"/>
-        </w:rPr>
-        <w:tab/>
-        <w:t>Each student submitted one report with all of his or her information</w:t>
-      </w:r>
-      <w:r>
-        <w:rPr>
-          <w:rFonts w:ascii="Book Antiqua" w:hAnsi="Book Antiqua"/>
-        </w:rPr>
-        <w:t xml:space="preserve"> for the class assignment</w:t>
-      </w:r>
-      <w:r>
-        <w:rPr>
-          <w:rFonts w:ascii="Book Antiqua" w:hAnsi="Book Antiqua"/>
-        </w:rPr>
-        <w:t xml:space="preserve">. We will </w:t>
-      </w:r>
-      <w:r>
-        <w:rPr>
-          <w:rFonts w:ascii="Book Antiqua" w:hAnsi="Book Antiqua"/>
-        </w:rPr>
-        <w:t>anonymize</w:t>
-      </w:r>
-      <w:r>
-        <w:rPr>
-          <w:rFonts w:ascii="Book Antiqua" w:hAnsi="Book Antiqua"/>
-        </w:rPr>
-        <w:t xml:space="preserve"> the reports for the purposes of this project</w:t>
-      </w:r>
-      <w:r>
-        <w:rPr>
-          <w:rFonts w:ascii="Book Antiqua" w:hAnsi="Book Antiqua"/>
-        </w:rPr>
-        <w:t xml:space="preserve"> by deleting their names from the report before analysis</w:t>
-      </w:r>
-      <w:r>
-        <w:rPr>
-          <w:rFonts w:ascii="Book Antiqua" w:hAnsi="Book Antiqua"/>
-        </w:rPr>
-        <w:t xml:space="preserve"> and only report our findings anonymously. </w:t>
-      </w:r>
-    </w:p>
-    <w:p>
-      <w:pPr>
-        <w:ind w:left="1080" w:hanging="360"/>
-        <w:rPr>
-          <w:rFonts w:ascii="Book Antiqua" w:hAnsi="Book Antiqua"/>
-        </w:rPr>
-      </w:pPr>
-    </w:p>
-    <w:p>
-      <w:pPr>
-        <w:ind w:left="360" w:hanging="360"/>
-        <w:rPr>
-          <w:rFonts w:ascii="Book Antiqua" w:hAnsi="Book Antiqua"/>
-          <w:i/>
-        </w:rPr>
-      </w:pPr>
-      <w:r>
-        <w:rPr>
-          <w:rFonts w:ascii="Book Antiqua" w:hAnsi="Book Antiqua"/>
-          <w:i/>
-        </w:rPr>
-        <w:t xml:space="preserve">D.   </w:t>
-      </w:r>
-      <w:r>
-        <w:rPr>
-          <w:rFonts w:ascii="Book Antiqua" w:hAnsi="Book Antiqua"/>
-          <w:i/>
-        </w:rPr>
-        <w:t>Describe the possible risks to participants (including how the pro</w:t>
-      </w:r>
-      <w:r>
-        <w:rPr>
-          <w:rFonts w:ascii="Book Antiqua" w:hAnsi="Book Antiqua"/>
-          <w:i/>
-        </w:rPr>
-        <w:t xml:space="preserve">ject is designed to minimize </w:t>
-      </w:r>
-      <w:r>
-        <w:rPr>
-          <w:rFonts w:ascii="Book Antiqua" w:hAnsi="Book Antiqua"/>
-          <w:i/>
-        </w:rPr>
-        <w:tab/>
-      </w:r>
-      <w:r>
-        <w:rPr>
-          <w:rFonts w:ascii="Book Antiqua" w:hAnsi="Book Antiqua"/>
-          <w:i/>
-        </w:rPr>
-        <w:t>those risks) and describe anticipated benefits (if any) to participants or to the body of science.</w:t>
-      </w:r>
-    </w:p>
-    <w:p>
-      <w:pPr>
-        <w:ind w:left="1080" w:hanging="360"/>
-        <w:rPr>
-          <w:rFonts w:ascii="Book Antiqua" w:hAnsi="Book Antiqua"/>
-        </w:rPr>
-      </w:pPr>
-      <w:r>
-        <w:rPr>
-          <w:rFonts w:ascii="Book Antiqua" w:hAnsi="Book Antiqua"/>
-        </w:rPr>
-        <w:tab/>
-      </w:r>
-      <w:r>
-        <w:rPr>
-          <w:rFonts w:ascii="Book Antiqua" w:hAnsi="Book Antiqua"/>
-        </w:rPr>
-        <w:tab/>
-      </w:r>
-    </w:p>
-    <w:p>
-      <w:pPr>
-        <w:ind w:left="360" w:firstLine="540"/>
-        <w:rPr>
-          <w:rFonts w:ascii="Book Antiqua" w:hAnsi="Book Antiqua"/>
-        </w:rPr>
-      </w:pPr>
-      <w:r>
-        <w:rPr>
-          <w:rFonts w:ascii="Book Antiqua" w:hAnsi="Book Antiqua"/>
-        </w:rPr>
-        <w:t>There are no possible risks to participants. We are only using their data as secondary data. All the data wil</w:t>
-      </w:r>
-      <w:r>
-        <w:rPr>
-          <w:rFonts w:ascii="Book Antiqua" w:hAnsi="Book Antiqua"/>
-        </w:rPr>
-        <w:t>l be anonymiz</w:t>
-      </w:r>
-      <w:r>
-        <w:rPr>
-          <w:rFonts w:ascii="Book Antiqua" w:hAnsi="Book Antiqua"/>
-        </w:rPr>
-        <w:t xml:space="preserve">ed before analysis. </w:t>
-      </w:r>
-      <w:r>
-        <w:rPr>
-          <w:rFonts w:ascii="Book Antiqua" w:hAnsi="Book Antiqua"/>
-        </w:rPr>
-        <w:t xml:space="preserve">The findings from this research project </w:t>
-      </w:r>
-      <w:r>
-        <w:rPr>
-          <w:rFonts w:ascii="Book Antiqua" w:hAnsi="Book Antiqua"/>
-        </w:rPr>
-        <w:t>will be published in a research paper</w:t>
-      </w:r>
-      <w:r>
-        <w:rPr>
-          <w:rFonts w:ascii="Book Antiqua" w:hAnsi="Book Antiqua"/>
-        </w:rPr>
-        <w:t xml:space="preserve"> and </w:t>
-      </w:r>
-      <w:r>
-        <w:rPr>
-          <w:rFonts w:ascii="Book Antiqua" w:hAnsi="Book Antiqua"/>
-        </w:rPr>
-        <w:t xml:space="preserve">will benefit future researchers in the personal informatics field. </w:t>
-      </w:r>
-    </w:p>
-    <w:p>
-      <w:pPr>
-        <w:ind w:left="360" w:firstLine="540"/>
-        <w:rPr>
-          <w:rFonts w:ascii="Book Antiqua" w:hAnsi="Book Antiqua"/>
-        </w:rPr>
-      </w:pPr>
-      <w:r>
-        <w:rPr>
-          <w:rFonts w:ascii="Book Antiqua" w:hAnsi="Book Antiqua"/>
-        </w:rPr>
-        <w:tab/>
-      </w:r>
-      <w:r>
-        <w:rPr>
-          <w:rFonts w:ascii="Book Antiqua" w:hAnsi="Book Antiqua"/>
-        </w:rPr>
-        <w:tab/>
-      </w:r>
-      <w:r>
-        <w:rPr>
-          <w:rFonts w:ascii="Book Antiqua" w:hAnsi="Book Antiqua"/>
-        </w:rPr>
-        <w:tab/>
-      </w:r>
-      <w:r>
-        <w:rPr>
-          <w:rFonts w:ascii="Book Antiqua" w:hAnsi="Book Antiqua"/>
-        </w:rPr>
-        <w:tab/>
-      </w:r>
-      <w:r>
-        <w:rPr>
-          <w:rFonts w:ascii="Book Antiqua" w:hAnsi="Book Antiqua"/>
-        </w:rPr>
-        <w:tab/>
-      </w:r>
-    </w:p>
-    <w:p>
-      <w:pPr>
-        <w:ind w:left="360" w:hanging="360"/>
-        <w:rPr>
-          <w:rFonts w:ascii="Book Antiqua" w:hAnsi="Book Antiqua"/>
-          <w:i/>
-        </w:rPr>
-      </w:pPr>
-      <w:r>
-        <w:rPr>
-          <w:rFonts w:ascii="Book Antiqua" w:hAnsi="Book Antiqua"/>
-          <w:i/>
-        </w:rPr>
-        <w:t xml:space="preserve">E.    </w:t>
-      </w:r>
-      <w:r>
-        <w:rPr>
-          <w:rFonts w:ascii="Book Antiqua" w:hAnsi="Book Antiqua"/>
-          <w:i/>
-        </w:rPr>
-        <w:t>Describe the methods to be used in securing the informed consent (or, when involving minors, assent) of the participants.  If an informed consent (or assent) form is to be used, attach it.  If consent (assent) is conducted verbally, attach a written copy of the script.  (See the next page for the basic elements of informed consent.)</w:t>
-      </w:r>
-    </w:p>
-    <w:p>
-      <w:pPr>
-        <w:ind w:left="360" w:firstLine="540"/>
-        <w:rPr>
-          <w:rFonts w:ascii="Book Antiqua" w:hAnsi="Book Antiqua"/>
-          <w:i/>
-        </w:rPr>
-      </w:pPr>
-    </w:p>
-    <w:p>
-      <w:pPr>
-        <w:ind w:left="360" w:firstLine="540"/>
-        <w:rPr>
-          <w:rFonts w:ascii="Book Antiqua" w:hAnsi="Book Antiqua"/>
-        </w:rPr>
-      </w:pPr>
-      <w:r>
-        <w:rPr>
-          <w:rFonts w:ascii="Book Antiqua" w:hAnsi="Book Antiqua"/>
-        </w:rPr>
-        <w:t xml:space="preserve">Students performed their personal informatics assignment on themselves without a consent form. Later, for the purposes of this study, we will use an informed consent form to acquire their consent to use their data anonymously for the purposes of the further data analysis. </w:t>
-      </w:r>
-      <w:r>
-        <w:rPr>
-          <w:rFonts w:ascii="Book Antiqua" w:hAnsi="Book Antiqua"/>
-        </w:rPr>
-        <w:t xml:space="preserve">See attached consent form. </w:t>
+        <w:t xml:space="preserve">. </w:t>
       </w:r>
     </w:p>
     <w:p>
@@ -1386,6 +1428,7 @@
   <w:style w:type="character" w:default="1" w:styleId="DefaultParagraphFont">
     <w:name w:val="Default Paragraph Font"/>
     <w:uiPriority w:val="1"/>
+    <w:semiHidden/>
     <w:unhideWhenUsed/>
   </w:style>
   <w:style w:type="table" w:default="1" w:styleId="TableNormal">
@@ -1622,6 +1665,7 @@
   <w:style w:type="character" w:default="1" w:styleId="DefaultParagraphFont">
     <w:name w:val="Default Paragraph Font"/>
     <w:uiPriority w:val="1"/>
+    <w:semiHidden/>
     <w:unhideWhenUsed/>
   </w:style>
   <w:style w:type="table" w:default="1" w:styleId="TableNormal">

</xml_diff>